<commit_message>
modified git commands and index.html
</commit_message>
<xml_diff>
--- a/gitcommands.docx
+++ b/gitcommands.docx
@@ -2031,7 +2031,23 @@
           <w:szCs w:val="28"/>
           <w:lang w:val="en-US"/>
         </w:rPr>
-        <w:t xml:space="preserve"> //gives error if branch</w:t>
+        <w:t xml:space="preserve"> </w:t>
+      </w:r>
+      <w:r>
+        <w:rPr>
+          <w:sz w:val="28"/>
+          <w:szCs w:val="28"/>
+          <w:lang w:val="en-US"/>
+        </w:rPr>
+        <w:tab/>
+      </w:r>
+      <w:r>
+        <w:rPr>
+          <w:sz w:val="28"/>
+          <w:szCs w:val="28"/>
+          <w:lang w:val="en-US"/>
+        </w:rPr>
+        <w:t>//gives error if branch</w:t>
       </w:r>
       <w:r>
         <w:rPr>
@@ -2084,6 +2100,21 @@
           <w:lang w:val="en-US"/>
         </w:rPr>
         <w:tab/>
+      </w:r>
+      <w:r>
+        <w:rPr>
+          <w:sz w:val="28"/>
+          <w:szCs w:val="28"/>
+          <w:lang w:val="en-US"/>
+        </w:rPr>
+        <w:tab/>
+      </w:r>
+      <w:r>
+        <w:rPr>
+          <w:sz w:val="28"/>
+          <w:szCs w:val="28"/>
+          <w:lang w:val="en-US"/>
+        </w:rPr>
         <w:t>//for branch deletion</w:t>
       </w:r>
     </w:p>
@@ -4978,7 +5009,7 @@
 </file>
 
 <file path=customXml/itemProps1.xml><?xml version="1.0" encoding="utf-8"?>
-<ds:datastoreItem xmlns:ds="http://schemas.openxmlformats.org/officeDocument/2006/customXml" ds:itemID="{E56ABDA4-615E-4A37-9A2A-6E242BC0D347}">
+<ds:datastoreItem xmlns:ds="http://schemas.openxmlformats.org/officeDocument/2006/customXml" ds:itemID="{889BB0A3-B4CD-4F8F-9E30-EFADE3205E59}">
   <ds:schemaRefs>
     <ds:schemaRef ds:uri="http://schemas.openxmlformats.org/officeDocument/2006/bibliography"/>
   </ds:schemaRefs>

</xml_diff>